<commit_message>
activity diagram word edits
</commit_message>
<xml_diff>
--- a/SSYSADD1 DOCU/Diagrams/ACTIVITY DIAGRAM/Activity Diagram.docx
+++ b/SSYSADD1 DOCU/Diagrams/ACTIVITY DIAGRAM/Activity Diagram.docx
@@ -9,18 +9,26 @@
           <w:lang w:eastAsia="en-PH"/>
         </w:rPr>
         <w:drawing>
-          <wp:anchor distT="0" distB="0" distL="114300" distR="114300" simplePos="0" relativeHeight="251663360" behindDoc="0" locked="0" layoutInCell="1" allowOverlap="1">
+          <wp:anchor distT="0" distB="0" distL="114300" distR="114300" simplePos="0" relativeHeight="251659264" behindDoc="0" locked="0" layoutInCell="1" allowOverlap="1">
             <wp:simplePos x="0" y="0"/>
             <wp:positionH relativeFrom="column">
-              <wp:posOffset>3391929</wp:posOffset>
+              <wp:posOffset>-617220</wp:posOffset>
             </wp:positionH>
             <wp:positionV relativeFrom="paragraph">
-              <wp:posOffset>-752234</wp:posOffset>
+              <wp:posOffset>3719195</wp:posOffset>
             </wp:positionV>
-            <wp:extent cx="3341312" cy="6387801"/>
-            <wp:effectExtent l="0" t="0" r="0" b="0"/>
-            <wp:wrapNone/>
-            <wp:docPr id="7" name="Picture 7" descr="C:\Users\Marc\AppData\Local\Microsoft\Windows\INetCache\Content.Word\Activity Diagram - Register.png"/>
+            <wp:extent cx="6128385" cy="5751830"/>
+            <wp:effectExtent l="0" t="0" r="5715" b="1270"/>
+            <wp:wrapThrough wrapText="bothSides">
+              <wp:wrapPolygon edited="0">
+                <wp:start x="0" y="0"/>
+                <wp:lineTo x="0" y="21533"/>
+                <wp:lineTo x="21553" y="21533"/>
+                <wp:lineTo x="21553" y="0"/>
+                <wp:lineTo x="0" y="0"/>
+              </wp:wrapPolygon>
+            </wp:wrapThrough>
+            <wp:docPr id="13" name="Picture 13" descr="C:\Users\Marc\AppData\Local\Microsoft\Windows\INetCache\Content.Word\Activity Diagram - Search Derma.png"/>
             <wp:cNvGraphicFramePr>
               <a:graphicFrameLocks xmlns:a="http://schemas.openxmlformats.org/drawingml/2006/main" noChangeAspect="1"/>
             </wp:cNvGraphicFramePr>
@@ -28,7 +36,7 @@
               <a:graphicData uri="http://schemas.openxmlformats.org/drawingml/2006/picture">
                 <pic:pic xmlns:pic="http://schemas.openxmlformats.org/drawingml/2006/picture">
                   <pic:nvPicPr>
-                    <pic:cNvPr id="0" name="Picture 4" descr="C:\Users\Marc\AppData\Local\Microsoft\Windows\INetCache\Content.Word\Activity Diagram - Register.png"/>
+                    <pic:cNvPr id="0" name="Picture 6" descr="C:\Users\Marc\AppData\Local\Microsoft\Windows\INetCache\Content.Word\Activity Diagram - Search Derma.png"/>
                     <pic:cNvPicPr>
                       <a:picLocks noChangeAspect="1" noChangeArrowheads="1"/>
                     </pic:cNvPicPr>
@@ -49,7 +57,7 @@
                   <pic:spPr bwMode="auto">
                     <a:xfrm>
                       <a:off x="0" y="0"/>
-                      <a:ext cx="3341312" cy="6387801"/>
+                      <a:ext cx="6128385" cy="5751830"/>
                     </a:xfrm>
                     <a:prstGeom prst="rect">
                       <a:avLst/>
@@ -77,18 +85,18 @@
           <w:lang w:eastAsia="en-PH"/>
         </w:rPr>
         <w:drawing>
-          <wp:anchor distT="0" distB="0" distL="114300" distR="114300" simplePos="0" relativeHeight="251662336" behindDoc="0" locked="0" layoutInCell="1" allowOverlap="1">
+          <wp:anchor distT="0" distB="0" distL="114300" distR="114300" simplePos="0" relativeHeight="251660288" behindDoc="0" locked="0" layoutInCell="1" allowOverlap="1">
             <wp:simplePos x="0" y="0"/>
             <wp:positionH relativeFrom="column">
-              <wp:posOffset>-762000</wp:posOffset>
+              <wp:posOffset>2509284</wp:posOffset>
             </wp:positionH>
             <wp:positionV relativeFrom="paragraph">
-              <wp:posOffset>-762000</wp:posOffset>
+              <wp:posOffset>-1329</wp:posOffset>
             </wp:positionV>
-            <wp:extent cx="4022725" cy="4070350"/>
-            <wp:effectExtent l="0" t="0" r="0" b="6350"/>
+            <wp:extent cx="4203140" cy="3721395"/>
+            <wp:effectExtent l="0" t="0" r="6985" b="0"/>
             <wp:wrapNone/>
-            <wp:docPr id="11" name="Picture 11" descr="C:\Users\Marc\AppData\Local\Microsoft\Windows\INetCache\Content.Word\Activity Diagram - Sign In.png"/>
+            <wp:docPr id="3" name="Picture 3" descr="C:\Users\Marc\AppData\Local\Microsoft\Windows\INetCache\Content.Word\Activity Diagram - Insert Appointment Details.png"/>
             <wp:cNvGraphicFramePr>
               <a:graphicFrameLocks xmlns:a="http://schemas.openxmlformats.org/drawingml/2006/main" noChangeAspect="1"/>
             </wp:cNvGraphicFramePr>
@@ -96,7 +104,7 @@
               <a:graphicData uri="http://schemas.openxmlformats.org/drawingml/2006/picture">
                 <pic:pic xmlns:pic="http://schemas.openxmlformats.org/drawingml/2006/picture">
                   <pic:nvPicPr>
-                    <pic:cNvPr id="0" name="Picture 15" descr="C:\Users\Marc\AppData\Local\Microsoft\Windows\INetCache\Content.Word\Activity Diagram - Sign In.png"/>
+                    <pic:cNvPr id="0" name="Picture 3" descr="C:\Users\Marc\AppData\Local\Microsoft\Windows\INetCache\Content.Word\Activity Diagram - Insert Appointment Details.png"/>
                     <pic:cNvPicPr>
                       <a:picLocks noChangeAspect="1" noChangeArrowheads="1"/>
                     </pic:cNvPicPr>
@@ -117,7 +125,83 @@
                   <pic:spPr bwMode="auto">
                     <a:xfrm>
                       <a:off x="0" y="0"/>
-                      <a:ext cx="4022725" cy="4070350"/>
+                      <a:ext cx="4205091" cy="3723122"/>
+                    </a:xfrm>
+                    <a:prstGeom prst="rect">
+                      <a:avLst/>
+                    </a:prstGeom>
+                    <a:noFill/>
+                    <a:ln>
+                      <a:noFill/>
+                    </a:ln>
+                  </pic:spPr>
+                </pic:pic>
+              </a:graphicData>
+            </a:graphic>
+            <wp14:sizeRelH relativeFrom="margin">
+              <wp14:pctWidth>0</wp14:pctWidth>
+            </wp14:sizeRelH>
+            <wp14:sizeRelV relativeFrom="margin">
+              <wp14:pctHeight>0</wp14:pctHeight>
+            </wp14:sizeRelV>
+          </wp:anchor>
+        </w:drawing>
+      </w:r>
+      <w:r>
+        <w:rPr>
+          <w:noProof/>
+          <w:lang w:eastAsia="en-PH"/>
+        </w:rPr>
+        <w:drawing>
+          <wp:anchor distT="0" distB="0" distL="114300" distR="114300" simplePos="0" relativeHeight="251658240" behindDoc="1" locked="0" layoutInCell="1" allowOverlap="1">
+            <wp:simplePos x="0" y="0"/>
+            <wp:positionH relativeFrom="column">
+              <wp:posOffset>-702310</wp:posOffset>
+            </wp:positionH>
+            <wp:positionV relativeFrom="paragraph">
+              <wp:posOffset>0</wp:posOffset>
+            </wp:positionV>
+            <wp:extent cx="3208020" cy="3242310"/>
+            <wp:effectExtent l="0" t="0" r="0" b="0"/>
+            <wp:wrapTight wrapText="bothSides">
+              <wp:wrapPolygon edited="0">
+                <wp:start x="0" y="0"/>
+                <wp:lineTo x="0" y="21448"/>
+                <wp:lineTo x="21420" y="21448"/>
+                <wp:lineTo x="21420" y="0"/>
+                <wp:lineTo x="0" y="0"/>
+              </wp:wrapPolygon>
+            </wp:wrapTight>
+            <wp:docPr id="14" name="Picture 14" descr="C:\Users\Marc\AppData\Local\Microsoft\Windows\INetCache\Content.Word\Activity Diagram - Sign In.png"/>
+            <wp:cNvGraphicFramePr>
+              <a:graphicFrameLocks xmlns:a="http://schemas.openxmlformats.org/drawingml/2006/main" noChangeAspect="1"/>
+            </wp:cNvGraphicFramePr>
+            <a:graphic xmlns:a="http://schemas.openxmlformats.org/drawingml/2006/main">
+              <a:graphicData uri="http://schemas.openxmlformats.org/drawingml/2006/picture">
+                <pic:pic xmlns:pic="http://schemas.openxmlformats.org/drawingml/2006/picture">
+                  <pic:nvPicPr>
+                    <pic:cNvPr id="0" name="Picture 7" descr="C:\Users\Marc\AppData\Local\Microsoft\Windows\INetCache\Content.Word\Activity Diagram - Sign In.png"/>
+                    <pic:cNvPicPr>
+                      <a:picLocks noChangeAspect="1" noChangeArrowheads="1"/>
+                    </pic:cNvPicPr>
+                  </pic:nvPicPr>
+                  <pic:blipFill>
+                    <a:blip r:embed="rId6">
+                      <a:extLst>
+                        <a:ext uri="{28A0092B-C50C-407E-A947-70E740481C1C}">
+                          <a14:useLocalDpi xmlns:a14="http://schemas.microsoft.com/office/drawing/2010/main" val="0"/>
+                        </a:ext>
+                      </a:extLst>
+                    </a:blip>
+                    <a:srcRect/>
+                    <a:stretch>
+                      <a:fillRect/>
+                    </a:stretch>
+                  </pic:blipFill>
+                  <pic:spPr bwMode="auto">
+                    <a:xfrm>
+                      <a:off x="0" y="0"/>
+                      <a:ext cx="3208020" cy="3242310"/>
                     </a:xfrm>
                     <a:prstGeom prst="rect">
                       <a:avLst/>
@@ -142,23 +226,37 @@
     </w:p>
     <w:p>
       <w:r>
+        <w:br w:type="page"/>
+      </w:r>
+    </w:p>
+    <w:p>
+      <w:r>
         <w:rPr>
           <w:noProof/>
           <w:lang w:eastAsia="en-PH"/>
         </w:rPr>
+        <w:lastRenderedPageBreak/>
         <w:drawing>
-          <wp:anchor distT="0" distB="0" distL="114300" distR="114300" simplePos="0" relativeHeight="251659264" behindDoc="0" locked="0" layoutInCell="1" allowOverlap="1">
+          <wp:anchor distT="0" distB="0" distL="114300" distR="114300" simplePos="0" relativeHeight="251662336" behindDoc="0" locked="0" layoutInCell="1" allowOverlap="1">
             <wp:simplePos x="0" y="0"/>
             <wp:positionH relativeFrom="column">
-              <wp:posOffset>-662152</wp:posOffset>
+              <wp:posOffset>-702310</wp:posOffset>
             </wp:positionH>
             <wp:positionV relativeFrom="paragraph">
-              <wp:posOffset>5339141</wp:posOffset>
+              <wp:posOffset>0</wp:posOffset>
             </wp:positionV>
-            <wp:extent cx="4256690" cy="3332257"/>
-            <wp:effectExtent l="0" t="0" r="0" b="1905"/>
-            <wp:wrapNone/>
-            <wp:docPr id="6" name="Picture 6" descr="C:\Users\Marc\AppData\Local\Microsoft\Windows\INetCache\Content.Word\Activity Diagram - Insert Appointment Details.png"/>
+            <wp:extent cx="3618865" cy="6921500"/>
+            <wp:effectExtent l="0" t="0" r="635" b="0"/>
+            <wp:wrapThrough wrapText="bothSides">
+              <wp:wrapPolygon edited="0">
+                <wp:start x="0" y="0"/>
+                <wp:lineTo x="0" y="21521"/>
+                <wp:lineTo x="21490" y="21521"/>
+                <wp:lineTo x="21490" y="0"/>
+                <wp:lineTo x="0" y="0"/>
+              </wp:wrapPolygon>
+            </wp:wrapThrough>
+            <wp:docPr id="10" name="Picture 10" descr="C:\Users\Marc\AppData\Local\Microsoft\Windows\INetCache\Content.Word\Activity Diagram - Register.png"/>
             <wp:cNvGraphicFramePr>
               <a:graphicFrameLocks xmlns:a="http://schemas.openxmlformats.org/drawingml/2006/main" noChangeAspect="1"/>
             </wp:cNvGraphicFramePr>
@@ -166,13 +264,13 @@
               <a:graphicData uri="http://schemas.openxmlformats.org/drawingml/2006/picture">
                 <pic:pic xmlns:pic="http://schemas.openxmlformats.org/drawingml/2006/picture">
                   <pic:nvPicPr>
-                    <pic:cNvPr id="0" name="Picture 3" descr="C:\Users\Marc\AppData\Local\Microsoft\Windows\INetCache\Content.Word\Activity Diagram - Insert Appointment Details.png"/>
+                    <pic:cNvPr id="0" name="Picture 4" descr="C:\Users\Marc\AppData\Local\Microsoft\Windows\INetCache\Content.Word\Activity Diagram - Register.png"/>
                     <pic:cNvPicPr>
                       <a:picLocks noChangeAspect="1" noChangeArrowheads="1"/>
                     </pic:cNvPicPr>
                   </pic:nvPicPr>
                   <pic:blipFill>
-                    <a:blip r:embed="rId6">
+                    <a:blip r:embed="rId7">
                       <a:extLst>
                         <a:ext uri="{28A0092B-C50C-407E-A947-70E740481C1C}">
                           <a14:useLocalDpi xmlns:a14="http://schemas.microsoft.com/office/drawing/2010/main" val="0"/>
@@ -187,7 +285,7 @@
                   <pic:spPr bwMode="auto">
                     <a:xfrm>
                       <a:off x="0" y="0"/>
-                      <a:ext cx="4288214" cy="3356935"/>
+                      <a:ext cx="3618865" cy="6921500"/>
                     </a:xfrm>
                     <a:prstGeom prst="rect">
                       <a:avLst/>
@@ -209,6 +307,8 @@
           </wp:anchor>
         </w:drawing>
       </w:r>
+    </w:p>
+    <w:p>
       <w:r>
         <w:br w:type="page"/>
       </w:r>
@@ -221,82 +321,18 @@
         </w:rPr>
         <w:lastRenderedPageBreak/>
         <w:drawing>
-          <wp:anchor distT="0" distB="0" distL="114300" distR="114300" simplePos="0" relativeHeight="251658240" behindDoc="0" locked="0" layoutInCell="1" allowOverlap="1">
+          <wp:anchor distT="0" distB="0" distL="114300" distR="114300" simplePos="0" relativeHeight="251661312" behindDoc="0" locked="0" layoutInCell="1" allowOverlap="1">
             <wp:simplePos x="0" y="0"/>
             <wp:positionH relativeFrom="column">
-              <wp:posOffset>-630555</wp:posOffset>
+              <wp:posOffset>-723265</wp:posOffset>
             </wp:positionH>
             <wp:positionV relativeFrom="paragraph">
-              <wp:posOffset>-725784</wp:posOffset>
+              <wp:posOffset>73025</wp:posOffset>
             </wp:positionV>
-            <wp:extent cx="7210425" cy="4962525"/>
-            <wp:effectExtent l="0" t="0" r="9525" b="9525"/>
-            <wp:wrapNone/>
-            <wp:docPr id="5" name="Picture 5" descr="C:\Users\Marc\AppData\Local\Microsoft\Windows\INetCache\Content.Word\Activity Diagram - Display Derma.png"/>
-            <wp:cNvGraphicFramePr>
-              <a:graphicFrameLocks xmlns:a="http://schemas.openxmlformats.org/drawingml/2006/main" noChangeAspect="1"/>
-            </wp:cNvGraphicFramePr>
-            <a:graphic xmlns:a="http://schemas.openxmlformats.org/drawingml/2006/main">
-              <a:graphicData uri="http://schemas.openxmlformats.org/drawingml/2006/picture">
-                <pic:pic xmlns:pic="http://schemas.openxmlformats.org/drawingml/2006/picture">
-                  <pic:nvPicPr>
-                    <pic:cNvPr id="0" name="Picture 2" descr="C:\Users\Marc\AppData\Local\Microsoft\Windows\INetCache\Content.Word\Activity Diagram - Display Derma.png"/>
-                    <pic:cNvPicPr>
-                      <a:picLocks noChangeAspect="1" noChangeArrowheads="1"/>
-                    </pic:cNvPicPr>
-                  </pic:nvPicPr>
-                  <pic:blipFill>
-                    <a:blip r:embed="rId7">
-                      <a:extLst>
-                        <a:ext uri="{28A0092B-C50C-407E-A947-70E740481C1C}">
-                          <a14:useLocalDpi xmlns:a14="http://schemas.microsoft.com/office/drawing/2010/main" val="0"/>
-                        </a:ext>
-                      </a:extLst>
-                    </a:blip>
-                    <a:srcRect/>
-                    <a:stretch>
-                      <a:fillRect/>
-                    </a:stretch>
-                  </pic:blipFill>
-                  <pic:spPr bwMode="auto">
-                    <a:xfrm>
-                      <a:off x="0" y="0"/>
-                      <a:ext cx="7210425" cy="4962525"/>
-                    </a:xfrm>
-                    <a:prstGeom prst="rect">
-                      <a:avLst/>
-                    </a:prstGeom>
-                    <a:noFill/>
-                    <a:ln>
-                      <a:noFill/>
-                    </a:ln>
-                  </pic:spPr>
-                </pic:pic>
-              </a:graphicData>
-            </a:graphic>
-          </wp:anchor>
-        </w:drawing>
-      </w:r>
-    </w:p>
-    <w:p>
-      <w:r>
-        <w:rPr>
-          <w:noProof/>
-          <w:lang w:eastAsia="en-PH"/>
-        </w:rPr>
-        <w:drawing>
-          <wp:anchor distT="0" distB="0" distL="114300" distR="114300" simplePos="0" relativeHeight="251660288" behindDoc="0" locked="0" layoutInCell="1" allowOverlap="1">
-            <wp:simplePos x="0" y="0"/>
-            <wp:positionH relativeFrom="column">
-              <wp:posOffset>-666750</wp:posOffset>
-            </wp:positionH>
-            <wp:positionV relativeFrom="paragraph">
-              <wp:posOffset>3915410</wp:posOffset>
-            </wp:positionV>
-            <wp:extent cx="7310794" cy="4895850"/>
-            <wp:effectExtent l="0" t="0" r="4445" b="0"/>
-            <wp:wrapNone/>
-            <wp:docPr id="8" name="Picture 8" descr="C:\Users\Marc\AppData\Local\Microsoft\Windows\INetCache\Content.Word\Activity Diagram - Sched Appointment.png"/>
+            <wp:extent cx="7459345" cy="6145530"/>
+            <wp:effectExtent l="0" t="0" r="8255" b="7620"/>
+            <wp:wrapTopAndBottom/>
+            <wp:docPr id="12" name="Picture 12" descr="C:\Users\Marc\AppData\Local\Microsoft\Windows\INetCache\Content.Word\Activity Diagram - Sched Appointment.png"/>
             <wp:cNvGraphicFramePr>
               <a:graphicFrameLocks xmlns:a="http://schemas.openxmlformats.org/drawingml/2006/main" noChangeAspect="1"/>
             </wp:cNvGraphicFramePr>
@@ -325,81 +361,7 @@
                   <pic:spPr bwMode="auto">
                     <a:xfrm>
                       <a:off x="0" y="0"/>
-                      <a:ext cx="7310794" cy="4895850"/>
-                    </a:xfrm>
-                    <a:prstGeom prst="rect">
-                      <a:avLst/>
-                    </a:prstGeom>
-                    <a:noFill/>
-                    <a:ln>
-                      <a:noFill/>
-                    </a:ln>
-                  </pic:spPr>
-                </pic:pic>
-              </a:graphicData>
-            </a:graphic>
-            <wp14:sizeRelH relativeFrom="margin">
-              <wp14:pctWidth>0</wp14:pctWidth>
-            </wp14:sizeRelH>
-            <wp14:sizeRelV relativeFrom="margin">
-              <wp14:pctHeight>0</wp14:pctHeight>
-            </wp14:sizeRelV>
-          </wp:anchor>
-        </w:drawing>
-      </w:r>
-      <w:r>
-        <w:br w:type="page"/>
-      </w:r>
-    </w:p>
-    <w:p>
-      <w:r>
-        <w:rPr>
-          <w:noProof/>
-          <w:lang w:eastAsia="en-PH"/>
-        </w:rPr>
-        <w:lastRenderedPageBreak/>
-        <w:drawing>
-          <wp:anchor distT="0" distB="0" distL="114300" distR="114300" simplePos="0" relativeHeight="251661312" behindDoc="0" locked="0" layoutInCell="1" allowOverlap="1">
-            <wp:simplePos x="0" y="0"/>
-            <wp:positionH relativeFrom="column">
-              <wp:posOffset>-819150</wp:posOffset>
-            </wp:positionH>
-            <wp:positionV relativeFrom="paragraph">
-              <wp:posOffset>-800100</wp:posOffset>
-            </wp:positionV>
-            <wp:extent cx="7579641" cy="6534150"/>
-            <wp:effectExtent l="0" t="0" r="2540" b="0"/>
-            <wp:wrapNone/>
-            <wp:docPr id="9" name="Picture 9" descr="C:\Users\Marc\AppData\Local\Microsoft\Windows\INetCache\Content.Word\Activity Diagram - Search Derma.png"/>
-            <wp:cNvGraphicFramePr>
-              <a:graphicFrameLocks xmlns:a="http://schemas.openxmlformats.org/drawingml/2006/main" noChangeAspect="1"/>
-            </wp:cNvGraphicFramePr>
-            <a:graphic xmlns:a="http://schemas.openxmlformats.org/drawingml/2006/main">
-              <a:graphicData uri="http://schemas.openxmlformats.org/drawingml/2006/picture">
-                <pic:pic xmlns:pic="http://schemas.openxmlformats.org/drawingml/2006/picture">
-                  <pic:nvPicPr>
-                    <pic:cNvPr id="0" name="Picture 6" descr="C:\Users\Marc\AppData\Local\Microsoft\Windows\INetCache\Content.Word\Activity Diagram - Search Derma.png"/>
-                    <pic:cNvPicPr>
-                      <a:picLocks noChangeAspect="1" noChangeArrowheads="1"/>
-                    </pic:cNvPicPr>
-                  </pic:nvPicPr>
-                  <pic:blipFill>
-                    <a:blip r:embed="rId9">
-                      <a:extLst>
-                        <a:ext uri="{28A0092B-C50C-407E-A947-70E740481C1C}">
-                          <a14:useLocalDpi xmlns:a14="http://schemas.microsoft.com/office/drawing/2010/main" val="0"/>
-                        </a:ext>
-                      </a:extLst>
-                    </a:blip>
-                    <a:srcRect/>
-                    <a:stretch>
-                      <a:fillRect/>
-                    </a:stretch>
-                  </pic:blipFill>
-                  <pic:spPr bwMode="auto">
-                    <a:xfrm>
-                      <a:off x="0" y="0"/>
-                      <a:ext cx="7579641" cy="6534150"/>
+                      <a:ext cx="7459345" cy="6145530"/>
                     </a:xfrm>
                     <a:prstGeom prst="rect">
                       <a:avLst/>
@@ -426,10 +388,10 @@
       <w:r>
         <w:br w:type="page"/>
       </w:r>
+    </w:p>
+    <w:p>
       <w:bookmarkStart w:id="0" w:name="_GoBack"/>
       <w:bookmarkEnd w:id="0"/>
-    </w:p>
-    <w:p>
       <w:r>
         <w:rPr>
           <w:noProof/>
@@ -437,18 +399,94 @@
         </w:rPr>
         <w:lastRenderedPageBreak/>
         <w:drawing>
-          <wp:anchor distT="0" distB="0" distL="114300" distR="114300" simplePos="0" relativeHeight="251664384" behindDoc="0" locked="0" layoutInCell="1" allowOverlap="1">
+          <wp:anchor distT="0" distB="0" distL="114300" distR="114300" simplePos="0" relativeHeight="251664384" behindDoc="1" locked="0" layoutInCell="1" allowOverlap="1">
             <wp:simplePos x="0" y="0"/>
             <wp:positionH relativeFrom="column">
-              <wp:posOffset>-762000</wp:posOffset>
+              <wp:posOffset>-765810</wp:posOffset>
             </wp:positionH>
             <wp:positionV relativeFrom="paragraph">
-              <wp:posOffset>-750644</wp:posOffset>
+              <wp:posOffset>0</wp:posOffset>
             </wp:positionV>
-            <wp:extent cx="7497756" cy="6878892"/>
-            <wp:effectExtent l="0" t="0" r="8255" b="0"/>
-            <wp:wrapNone/>
-            <wp:docPr id="4" name="Picture 4"/>
+            <wp:extent cx="5727065" cy="3944620"/>
+            <wp:effectExtent l="0" t="0" r="6985" b="0"/>
+            <wp:wrapTopAndBottom/>
+            <wp:docPr id="2" name="Picture 2" descr="C:\Users\Marc\AppData\Local\Microsoft\Windows\INetCache\Content.Word\Activity Diagram - Display Derma.png"/>
+            <wp:cNvGraphicFramePr>
+              <a:graphicFrameLocks xmlns:a="http://schemas.openxmlformats.org/drawingml/2006/main" noChangeAspect="1"/>
+            </wp:cNvGraphicFramePr>
+            <a:graphic xmlns:a="http://schemas.openxmlformats.org/drawingml/2006/main">
+              <a:graphicData uri="http://schemas.openxmlformats.org/drawingml/2006/picture">
+                <pic:pic xmlns:pic="http://schemas.openxmlformats.org/drawingml/2006/picture">
+                  <pic:nvPicPr>
+                    <pic:cNvPr id="0" name="Picture 2" descr="C:\Users\Marc\AppData\Local\Microsoft\Windows\INetCache\Content.Word\Activity Diagram - Display Derma.png"/>
+                    <pic:cNvPicPr>
+                      <a:picLocks noChangeAspect="1" noChangeArrowheads="1"/>
+                    </pic:cNvPicPr>
+                  </pic:nvPicPr>
+                  <pic:blipFill>
+                    <a:blip r:embed="rId9">
+                      <a:extLst>
+                        <a:ext uri="{28A0092B-C50C-407E-A947-70E740481C1C}">
+                          <a14:useLocalDpi xmlns:a14="http://schemas.microsoft.com/office/drawing/2010/main" val="0"/>
+                        </a:ext>
+                      </a:extLst>
+                    </a:blip>
+                    <a:srcRect/>
+                    <a:stretch>
+                      <a:fillRect/>
+                    </a:stretch>
+                  </pic:blipFill>
+                  <pic:spPr bwMode="auto">
+                    <a:xfrm>
+                      <a:off x="0" y="0"/>
+                      <a:ext cx="5727065" cy="3944620"/>
+                    </a:xfrm>
+                    <a:prstGeom prst="rect">
+                      <a:avLst/>
+                    </a:prstGeom>
+                    <a:noFill/>
+                    <a:ln>
+                      <a:noFill/>
+                    </a:ln>
+                  </pic:spPr>
+                </pic:pic>
+              </a:graphicData>
+            </a:graphic>
+            <wp14:sizeRelH relativeFrom="margin">
+              <wp14:pctWidth>0</wp14:pctWidth>
+            </wp14:sizeRelH>
+            <wp14:sizeRelV relativeFrom="margin">
+              <wp14:pctHeight>0</wp14:pctHeight>
+            </wp14:sizeRelV>
+          </wp:anchor>
+        </w:drawing>
+      </w:r>
+      <w:r>
+        <w:rPr>
+          <w:noProof/>
+          <w:lang w:eastAsia="en-PH"/>
+        </w:rPr>
+        <w:drawing>
+          <wp:anchor distT="0" distB="0" distL="114300" distR="114300" simplePos="0" relativeHeight="251663360" behindDoc="0" locked="0" layoutInCell="1" allowOverlap="1">
+            <wp:simplePos x="0" y="0"/>
+            <wp:positionH relativeFrom="column">
+              <wp:posOffset>-764960</wp:posOffset>
+            </wp:positionH>
+            <wp:positionV relativeFrom="paragraph">
+              <wp:posOffset>3940175</wp:posOffset>
+            </wp:positionV>
+            <wp:extent cx="6964325" cy="5712866"/>
+            <wp:effectExtent l="0" t="0" r="8255" b="2540"/>
+            <wp:wrapThrough wrapText="bothSides">
+              <wp:wrapPolygon edited="0">
+                <wp:start x="0" y="0"/>
+                <wp:lineTo x="0" y="21538"/>
+                <wp:lineTo x="21567" y="21538"/>
+                <wp:lineTo x="21567" y="0"/>
+                <wp:lineTo x="0" y="0"/>
+              </wp:wrapPolygon>
+            </wp:wrapThrough>
+            <wp:docPr id="1" name="Picture 1" descr="C:\Users\Marc\AppData\Local\Microsoft\Windows\INetCache\Content.Word\Activity Diagram - Alter.png"/>
             <wp:cNvGraphicFramePr>
               <a:graphicFrameLocks xmlns:a="http://schemas.openxmlformats.org/drawingml/2006/main" noChangeAspect="1"/>
             </wp:cNvGraphicFramePr>
@@ -469,6 +507,7 @@
                         </a:ext>
                       </a:extLst>
                     </a:blip>
+                    <a:srcRect/>
                     <a:stretch>
                       <a:fillRect/>
                     </a:stretch>
@@ -476,7 +515,7 @@
                   <pic:spPr bwMode="auto">
                     <a:xfrm>
                       <a:off x="0" y="0"/>
-                      <a:ext cx="7497756" cy="6878892"/>
+                      <a:ext cx="6964325" cy="5712866"/>
                     </a:xfrm>
                     <a:prstGeom prst="rect">
                       <a:avLst/>
@@ -501,7 +540,7 @@
     </w:p>
     <w:sectPr>
       <w:pgSz w:w="12240" w:h="15840"/>
-      <w:pgMar w:top="1440" w:right="1440" w:bottom="1440" w:left="1440" w:header="708" w:footer="708" w:gutter="0"/>
+      <w:pgMar w:top="270" w:right="1440" w:bottom="360" w:left="1440" w:header="708" w:footer="708" w:gutter="0"/>
       <w:cols w:space="708"/>
       <w:docGrid w:linePitch="360"/>
     </w:sectPr>

</xml_diff>